<commit_message>
added location to schema
</commit_message>
<xml_diff>
--- a/documents/desgin/DatabaseDesign.docx
+++ b/documents/desgin/DatabaseDesign.docx
@@ -21,10 +21,10 @@
           <w:noProof/>
         </w:rPr>
         <w:drawing>
-          <wp:inline distT="0" distB="0" distL="0" distR="0" wp14:anchorId="690E5F13" wp14:editId="5F503FF5">
-            <wp:extent cx="5943600" cy="3258820"/>
+          <wp:inline distT="0" distB="0" distL="0" distR="0" wp14:anchorId="649C3677" wp14:editId="2C734661">
+            <wp:extent cx="5943600" cy="3262630"/>
             <wp:effectExtent l="0" t="0" r="0" b="0"/>
-            <wp:docPr id="735754885" name="Picture 1" descr="A black background with white squares&#10;&#10;Description automatically generated"/>
+            <wp:docPr id="1" name="Picture 1" descr="A diagram of a computer&#10;&#10;Description automatically generated"/>
             <wp:cNvGraphicFramePr>
               <a:graphicFrameLocks xmlns:a="http://schemas.openxmlformats.org/drawingml/2006/main" noChangeAspect="1"/>
             </wp:cNvGraphicFramePr>
@@ -32,7 +32,7 @@
               <a:graphicData uri="http://schemas.openxmlformats.org/drawingml/2006/picture">
                 <pic:pic xmlns:pic="http://schemas.openxmlformats.org/drawingml/2006/picture">
                   <pic:nvPicPr>
-                    <pic:cNvPr id="735754885" name="Picture 1" descr="A black background with white squares&#10;&#10;Description automatically generated"/>
+                    <pic:cNvPr id="1" name="Picture 1" descr="A diagram of a computer&#10;&#10;Description automatically generated"/>
                     <pic:cNvPicPr>
                       <a:picLocks noChangeAspect="1" noChangeArrowheads="1"/>
                     </pic:cNvPicPr>
@@ -53,7 +53,7 @@
                   <pic:spPr bwMode="auto">
                     <a:xfrm>
                       <a:off x="0" y="0"/>
-                      <a:ext cx="5943600" cy="3258820"/>
+                      <a:ext cx="5943600" cy="3262630"/>
                     </a:xfrm>
                     <a:prstGeom prst="rect">
                       <a:avLst/>

</xml_diff>

<commit_message>
removed provider log status from schema
</commit_message>
<xml_diff>
--- a/documents/desgin/DatabaseDesign.docx
+++ b/documents/desgin/DatabaseDesign.docx
@@ -21,10 +21,10 @@
           <w:noProof/>
         </w:rPr>
         <w:drawing>
-          <wp:inline distT="0" distB="0" distL="0" distR="0" wp14:anchorId="649C3677" wp14:editId="2C734661">
+          <wp:inline distT="0" distB="0" distL="0" distR="0" wp14:anchorId="0CE99063" wp14:editId="021C7170">
             <wp:extent cx="5943600" cy="3262630"/>
             <wp:effectExtent l="0" t="0" r="0" b="0"/>
-            <wp:docPr id="1" name="Picture 1" descr="A diagram of a computer&#10;&#10;Description automatically generated"/>
+            <wp:docPr id="2" name="Picture 2" descr="A diagram of a computer&#10;&#10;Description automatically generated"/>
             <wp:cNvGraphicFramePr>
               <a:graphicFrameLocks xmlns:a="http://schemas.openxmlformats.org/drawingml/2006/main" noChangeAspect="1"/>
             </wp:cNvGraphicFramePr>
@@ -32,7 +32,7 @@
               <a:graphicData uri="http://schemas.openxmlformats.org/drawingml/2006/picture">
                 <pic:pic xmlns:pic="http://schemas.openxmlformats.org/drawingml/2006/picture">
                   <pic:nvPicPr>
-                    <pic:cNvPr id="1" name="Picture 1" descr="A diagram of a computer&#10;&#10;Description automatically generated"/>
+                    <pic:cNvPr id="2" name="Picture 2" descr="A diagram of a computer&#10;&#10;Description automatically generated"/>
                     <pic:cNvPicPr>
                       <a:picLocks noChangeAspect="1" noChangeArrowheads="1"/>
                     </pic:cNvPicPr>

</xml_diff>

<commit_message>
refactored to receive more terminal inputs
</commit_message>
<xml_diff>
--- a/documents/desgin/DatabaseDesign.docx
+++ b/documents/desgin/DatabaseDesign.docx
@@ -21,10 +21,10 @@
           <w:noProof/>
         </w:rPr>
         <w:drawing>
-          <wp:inline distT="0" distB="0" distL="0" distR="0" wp14:anchorId="0CE99063" wp14:editId="021C7170">
-            <wp:extent cx="5943600" cy="3262630"/>
+          <wp:inline distT="0" distB="0" distL="0" distR="0" wp14:anchorId="560F7316" wp14:editId="7E2F029A">
+            <wp:extent cx="5943600" cy="3133090"/>
             <wp:effectExtent l="0" t="0" r="0" b="0"/>
-            <wp:docPr id="2" name="Picture 2" descr="A diagram of a computer&#10;&#10;Description automatically generated"/>
+            <wp:docPr id="2069602132" name="Picture 1" descr="A diagram of a computer&#10;&#10;Description automatically generated"/>
             <wp:cNvGraphicFramePr>
               <a:graphicFrameLocks xmlns:a="http://schemas.openxmlformats.org/drawingml/2006/main" noChangeAspect="1"/>
             </wp:cNvGraphicFramePr>
@@ -32,7 +32,7 @@
               <a:graphicData uri="http://schemas.openxmlformats.org/drawingml/2006/picture">
                 <pic:pic xmlns:pic="http://schemas.openxmlformats.org/drawingml/2006/picture">
                   <pic:nvPicPr>
-                    <pic:cNvPr id="2" name="Picture 2" descr="A diagram of a computer&#10;&#10;Description automatically generated"/>
+                    <pic:cNvPr id="2069602132" name="Picture 1" descr="A diagram of a computer&#10;&#10;Description automatically generated"/>
                     <pic:cNvPicPr>
                       <a:picLocks noChangeAspect="1" noChangeArrowheads="1"/>
                     </pic:cNvPicPr>
@@ -53,7 +53,7 @@
                   <pic:spPr bwMode="auto">
                     <a:xfrm>
                       <a:off x="0" y="0"/>
-                      <a:ext cx="5943600" cy="3262630"/>
+                      <a:ext cx="5943600" cy="3133090"/>
                     </a:xfrm>
                     <a:prstGeom prst="rect">
                       <a:avLst/>

</xml_diff>